<commit_message>
Added Storyboard and Changes to Script
</commit_message>
<xml_diff>
--- a/Draft Presentation - Funding Pitch for VC version 1.0.docx
+++ b/Draft Presentation - Funding Pitch for VC version 1.0.docx
@@ -391,55 +391,6 @@
         <w:t>exactly who we are.</w:t>
       </w:r>
     </w:p>
-    <w:p>
-      <w:r>
-        <w:lastRenderedPageBreak/>
-        <w:t xml:space="preserve">Joe – </w:t>
-      </w:r>
-    </w:p>
-    <w:p>
-      <w:r>
-        <w:t xml:space="preserve">Marcus – </w:t>
-      </w:r>
-    </w:p>
-    <w:p>
-      <w:r>
-        <w:t xml:space="preserve">Murray – </w:t>
-      </w:r>
-      <w:r>
-        <w:t>Also there</w:t>
-      </w:r>
-    </w:p>
-    <w:p>
-      <w:proofErr w:type="spellStart"/>
-      <w:r>
-        <w:t>Torin</w:t>
-      </w:r>
-      <w:proofErr w:type="spellEnd"/>
-      <w:r>
-        <w:t xml:space="preserve"> –</w:t>
-      </w:r>
-      <w:r>
-        <w:t xml:space="preserve"> </w:t>
-      </w:r>
-    </w:p>
-    <w:p>
-      <w:proofErr w:type="spellStart"/>
-      <w:r>
-        <w:t>Ossama</w:t>
-      </w:r>
-      <w:proofErr w:type="spellEnd"/>
-      <w:r>
-        <w:t xml:space="preserve"> – </w:t>
-      </w:r>
-    </w:p>
-    <w:p>
-      <w:r>
-        <w:t xml:space="preserve">Tyson - </w:t>
-      </w:r>
-    </w:p>
-    <w:p/>
-    <w:p/>
     <w:sectPr>
       <w:pgSz w:w="11906" w:h="16838"/>
       <w:pgMar w:top="1440" w:right="1440" w:bottom="1440" w:left="1440" w:header="708" w:footer="708" w:gutter="0"/>

</xml_diff>